<commit_message>
Added control to return the WmlDocument as it's received when no subreport is referenced.
</commit_message>
<xml_diff>
--- a/OpenXmlPowerTools.Application/HeaderFooter.docx
+++ b/OpenXmlPowerTools.Application/HeaderFooter.docx
@@ -2,12 +2,14 @@
 <file path=word/document.xml><?xml version="1.0" encoding="utf-8"?>
 <w:document xmlns:wpc="http://schemas.microsoft.com/office/word/2010/wordprocessingCanvas" xmlns:cx="http://schemas.microsoft.com/office/drawing/2014/chartex" xmlns:cx1="http://schemas.microsoft.com/office/drawing/2015/9/8/chartex" xmlns:cx2="http://schemas.microsoft.com/office/drawing/2015/10/21/chartex" xmlns:cx3="http://schemas.microsoft.com/office/drawing/2016/5/9/chartex" xmlns:cx4="http://schemas.microsoft.com/office/drawing/2016/5/10/chartex" xmlns:cx5="http://schemas.microsoft.com/office/drawing/2016/5/11/chartex" xmlns:cx6="http://schemas.microsoft.com/office/drawing/2016/5/12/chartex" xmlns:cx7="http://schemas.microsoft.com/office/drawing/2016/5/13/chartex" xmlns:cx8="http://schemas.microsoft.com/office/drawing/2016/5/14/chartex" xmlns:mc="http://schemas.openxmlformats.org/markup-compatibility/2006" xmlns:aink="http://schemas.microsoft.com/office/drawing/2016/ink" xmlns:am3d="http://schemas.microsoft.com/office/drawing/2017/model3d" xmlns:o="urn:schemas-microsoft-com:office:office" xmlns:r="http://schemas.openxmlformats.org/officeDocument/2006/relationships" xmlns:m="http://schemas.openxmlformats.org/officeDocument/2006/math" xmlns:v="urn:schemas-microsoft-com:vml" xmlns:wp14="http://schemas.microsoft.com/office/word/2010/wordprocessingDrawing" xmlns:wp="http://schemas.openxmlformats.org/drawingml/2006/wordprocessingDrawing" xmlns:w10="urn:schemas-microsoft-com:office:word" xmlns:w="http://schemas.openxmlformats.org/wordprocessingml/2006/main" xmlns:w14="http://schemas.microsoft.com/office/word/2010/wordml" xmlns:w15="http://schemas.microsoft.com/office/word/2012/wordml" xmlns:w16cid="http://schemas.microsoft.com/office/word/2016/wordml/cid" xmlns:w16se="http://schemas.microsoft.com/office/word/2015/wordml/symex" xmlns:wpg="http://schemas.microsoft.com/office/word/2010/wordprocessingGroup" xmlns:wpi="http://schemas.microsoft.com/office/word/2010/wordprocessingInk" xmlns:wne="http://schemas.microsoft.com/office/word/2006/wordml" xmlns:wps="http://schemas.microsoft.com/office/word/2010/wordprocessingShape" mc:Ignorable="w14 w15 w16se w16cid wp14">
   <w:body>
-    <w:p>
-      <w:bookmarkStart w:id="0" w:name="_GoBack"/>
-      <w:bookmarkEnd w:id="0"/>
-    </w:p>
+    <w:p/>
     <w:sectPr>
-      <w:headerReference w:type="default" r:id="rId6"/>
+      <w:headerReference w:type="even" r:id="rId6"/>
+      <w:headerReference w:type="default" r:id="rId7"/>
+      <w:footerReference w:type="even" r:id="rId8"/>
+      <w:footerReference w:type="default" r:id="rId9"/>
+      <w:headerReference w:type="first" r:id="rId10"/>
+      <w:footerReference w:type="first" r:id="rId11"/>
       <w:pgSz w:w="11906" w:h="16838"/>
       <w:pgMar w:top="1417" w:right="1701" w:bottom="1417" w:left="1701" w:header="708" w:footer="708" w:gutter="0"/>
       <w:cols w:space="708"/>
@@ -42,6 +44,36 @@
 </w:endnotes>
 </file>
 
+<file path=word/footer1.xml><?xml version="1.0" encoding="utf-8"?>
+<w:ftr xmlns:wpc="http://schemas.microsoft.com/office/word/2010/wordprocessingCanvas" xmlns:cx="http://schemas.microsoft.com/office/drawing/2014/chartex" xmlns:cx1="http://schemas.microsoft.com/office/drawing/2015/9/8/chartex" xmlns:cx2="http://schemas.microsoft.com/office/drawing/2015/10/21/chartex" xmlns:cx3="http://schemas.microsoft.com/office/drawing/2016/5/9/chartex" xmlns:cx4="http://schemas.microsoft.com/office/drawing/2016/5/10/chartex" xmlns:cx5="http://schemas.microsoft.com/office/drawing/2016/5/11/chartex" xmlns:cx6="http://schemas.microsoft.com/office/drawing/2016/5/12/chartex" xmlns:cx7="http://schemas.microsoft.com/office/drawing/2016/5/13/chartex" xmlns:cx8="http://schemas.microsoft.com/office/drawing/2016/5/14/chartex" xmlns:mc="http://schemas.openxmlformats.org/markup-compatibility/2006" xmlns:aink="http://schemas.microsoft.com/office/drawing/2016/ink" xmlns:am3d="http://schemas.microsoft.com/office/drawing/2017/model3d" xmlns:o="urn:schemas-microsoft-com:office:office" xmlns:r="http://schemas.openxmlformats.org/officeDocument/2006/relationships" xmlns:m="http://schemas.openxmlformats.org/officeDocument/2006/math" xmlns:v="urn:schemas-microsoft-com:vml" xmlns:wp14="http://schemas.microsoft.com/office/word/2010/wordprocessingDrawing" xmlns:wp="http://schemas.openxmlformats.org/drawingml/2006/wordprocessingDrawing" xmlns:w10="urn:schemas-microsoft-com:office:word" xmlns:w="http://schemas.openxmlformats.org/wordprocessingml/2006/main" xmlns:w14="http://schemas.microsoft.com/office/word/2010/wordml" xmlns:w15="http://schemas.microsoft.com/office/word/2012/wordml" xmlns:w16cid="http://schemas.microsoft.com/office/word/2016/wordml/cid" xmlns:w16se="http://schemas.microsoft.com/office/word/2015/wordml/symex" xmlns:wpg="http://schemas.microsoft.com/office/word/2010/wordprocessingGroup" xmlns:wpi="http://schemas.microsoft.com/office/word/2010/wordprocessingInk" xmlns:wne="http://schemas.microsoft.com/office/word/2006/wordml" xmlns:wps="http://schemas.microsoft.com/office/word/2010/wordprocessingShape" mc:Ignorable="w14 w15 w16se w16cid wp14">
+  <w:p>
+    <w:pPr>
+      <w:pStyle w:val="Piedepgina"/>
+    </w:pPr>
+  </w:p>
+</w:ftr>
+</file>
+
+<file path=word/footer2.xml><?xml version="1.0" encoding="utf-8"?>
+<w:ftr xmlns:wpc="http://schemas.microsoft.com/office/word/2010/wordprocessingCanvas" xmlns:cx="http://schemas.microsoft.com/office/drawing/2014/chartex" xmlns:cx1="http://schemas.microsoft.com/office/drawing/2015/9/8/chartex" xmlns:cx2="http://schemas.microsoft.com/office/drawing/2015/10/21/chartex" xmlns:cx3="http://schemas.microsoft.com/office/drawing/2016/5/9/chartex" xmlns:cx4="http://schemas.microsoft.com/office/drawing/2016/5/10/chartex" xmlns:cx5="http://schemas.microsoft.com/office/drawing/2016/5/11/chartex" xmlns:cx6="http://schemas.microsoft.com/office/drawing/2016/5/12/chartex" xmlns:cx7="http://schemas.microsoft.com/office/drawing/2016/5/13/chartex" xmlns:cx8="http://schemas.microsoft.com/office/drawing/2016/5/14/chartex" xmlns:mc="http://schemas.openxmlformats.org/markup-compatibility/2006" xmlns:aink="http://schemas.microsoft.com/office/drawing/2016/ink" xmlns:am3d="http://schemas.microsoft.com/office/drawing/2017/model3d" xmlns:o="urn:schemas-microsoft-com:office:office" xmlns:r="http://schemas.openxmlformats.org/officeDocument/2006/relationships" xmlns:m="http://schemas.openxmlformats.org/officeDocument/2006/math" xmlns:v="urn:schemas-microsoft-com:vml" xmlns:wp14="http://schemas.microsoft.com/office/word/2010/wordprocessingDrawing" xmlns:wp="http://schemas.openxmlformats.org/drawingml/2006/wordprocessingDrawing" xmlns:w10="urn:schemas-microsoft-com:office:word" xmlns:w="http://schemas.openxmlformats.org/wordprocessingml/2006/main" xmlns:w14="http://schemas.microsoft.com/office/word/2010/wordml" xmlns:w15="http://schemas.microsoft.com/office/word/2012/wordml" xmlns:w16cid="http://schemas.microsoft.com/office/word/2016/wordml/cid" xmlns:w16se="http://schemas.microsoft.com/office/word/2015/wordml/symex" xmlns:wpg="http://schemas.microsoft.com/office/word/2010/wordprocessingGroup" xmlns:wpi="http://schemas.microsoft.com/office/word/2010/wordprocessingInk" xmlns:wne="http://schemas.microsoft.com/office/word/2006/wordml" xmlns:wps="http://schemas.microsoft.com/office/word/2010/wordprocessingShape" mc:Ignorable="w14 w15 w16se w16cid wp14">
+  <w:p>
+    <w:pPr>
+      <w:pStyle w:val="Piedepgina"/>
+    </w:pPr>
+  </w:p>
+</w:ftr>
+</file>
+
+<file path=word/footer3.xml><?xml version="1.0" encoding="utf-8"?>
+<w:ftr xmlns:wpc="http://schemas.microsoft.com/office/word/2010/wordprocessingCanvas" xmlns:cx="http://schemas.microsoft.com/office/drawing/2014/chartex" xmlns:cx1="http://schemas.microsoft.com/office/drawing/2015/9/8/chartex" xmlns:cx2="http://schemas.microsoft.com/office/drawing/2015/10/21/chartex" xmlns:cx3="http://schemas.microsoft.com/office/drawing/2016/5/9/chartex" xmlns:cx4="http://schemas.microsoft.com/office/drawing/2016/5/10/chartex" xmlns:cx5="http://schemas.microsoft.com/office/drawing/2016/5/11/chartex" xmlns:cx6="http://schemas.microsoft.com/office/drawing/2016/5/12/chartex" xmlns:cx7="http://schemas.microsoft.com/office/drawing/2016/5/13/chartex" xmlns:cx8="http://schemas.microsoft.com/office/drawing/2016/5/14/chartex" xmlns:mc="http://schemas.openxmlformats.org/markup-compatibility/2006" xmlns:aink="http://schemas.microsoft.com/office/drawing/2016/ink" xmlns:am3d="http://schemas.microsoft.com/office/drawing/2017/model3d" xmlns:o="urn:schemas-microsoft-com:office:office" xmlns:r="http://schemas.openxmlformats.org/officeDocument/2006/relationships" xmlns:m="http://schemas.openxmlformats.org/officeDocument/2006/math" xmlns:v="urn:schemas-microsoft-com:vml" xmlns:wp14="http://schemas.microsoft.com/office/word/2010/wordprocessingDrawing" xmlns:wp="http://schemas.openxmlformats.org/drawingml/2006/wordprocessingDrawing" xmlns:w10="urn:schemas-microsoft-com:office:word" xmlns:w="http://schemas.openxmlformats.org/wordprocessingml/2006/main" xmlns:w14="http://schemas.microsoft.com/office/word/2010/wordml" xmlns:w15="http://schemas.microsoft.com/office/word/2012/wordml" xmlns:w16cid="http://schemas.microsoft.com/office/word/2016/wordml/cid" xmlns:w16se="http://schemas.microsoft.com/office/word/2015/wordml/symex" xmlns:wpg="http://schemas.microsoft.com/office/word/2010/wordprocessingGroup" xmlns:wpi="http://schemas.microsoft.com/office/word/2010/wordprocessingInk" xmlns:wne="http://schemas.microsoft.com/office/word/2006/wordml" xmlns:wps="http://schemas.microsoft.com/office/word/2010/wordprocessingShape" mc:Ignorable="w14 w15 w16se w16cid wp14">
+  <w:p>
+    <w:pPr>
+      <w:pStyle w:val="Piedepgina"/>
+    </w:pPr>
+  </w:p>
+</w:ftr>
+</file>
+
 <file path=word/footnotes.xml><?xml version="1.0" encoding="utf-8"?>
 <w:footnotes xmlns:wpc="http://schemas.microsoft.com/office/word/2010/wordprocessingCanvas" xmlns:cx="http://schemas.microsoft.com/office/drawing/2014/chartex" xmlns:cx1="http://schemas.microsoft.com/office/drawing/2015/9/8/chartex" xmlns:cx2="http://schemas.microsoft.com/office/drawing/2015/10/21/chartex" xmlns:cx3="http://schemas.microsoft.com/office/drawing/2016/5/9/chartex" xmlns:cx4="http://schemas.microsoft.com/office/drawing/2016/5/10/chartex" xmlns:cx5="http://schemas.microsoft.com/office/drawing/2016/5/11/chartex" xmlns:cx6="http://schemas.microsoft.com/office/drawing/2016/5/12/chartex" xmlns:cx7="http://schemas.microsoft.com/office/drawing/2016/5/13/chartex" xmlns:cx8="http://schemas.microsoft.com/office/drawing/2016/5/14/chartex" xmlns:mc="http://schemas.openxmlformats.org/markup-compatibility/2006" xmlns:aink="http://schemas.microsoft.com/office/drawing/2016/ink" xmlns:am3d="http://schemas.microsoft.com/office/drawing/2017/model3d" xmlns:o="urn:schemas-microsoft-com:office:office" xmlns:r="http://schemas.openxmlformats.org/officeDocument/2006/relationships" xmlns:m="http://schemas.openxmlformats.org/officeDocument/2006/math" xmlns:v="urn:schemas-microsoft-com:vml" xmlns:wp14="http://schemas.microsoft.com/office/word/2010/wordprocessingDrawing" xmlns:wp="http://schemas.openxmlformats.org/drawingml/2006/wordprocessingDrawing" xmlns:w10="urn:schemas-microsoft-com:office:word" xmlns:w="http://schemas.openxmlformats.org/wordprocessingml/2006/main" xmlns:w14="http://schemas.microsoft.com/office/word/2010/wordml" xmlns:w15="http://schemas.microsoft.com/office/word/2012/wordml" xmlns:w16cid="http://schemas.microsoft.com/office/word/2016/wordml/cid" xmlns:w16se="http://schemas.microsoft.com/office/word/2015/wordml/symex" xmlns:wpg="http://schemas.microsoft.com/office/word/2010/wordprocessingGroup" xmlns:wpi="http://schemas.microsoft.com/office/word/2010/wordprocessingInk" xmlns:wne="http://schemas.microsoft.com/office/word/2006/wordml" xmlns:wps="http://schemas.microsoft.com/office/word/2010/wordprocessingShape" mc:Ignorable="w14 w15 w16se w16cid wp14">
   <w:footnote w:type="separator" w:id="-1">
@@ -73,6 +105,16 @@
     <w:pPr>
       <w:pStyle w:val="Encabezado"/>
     </w:pPr>
+  </w:p>
+</w:hdr>
+</file>
+
+<file path=word/header2.xml><?xml version="1.0" encoding="utf-8"?>
+<w:hdr xmlns:wpc="http://schemas.microsoft.com/office/word/2010/wordprocessingCanvas" xmlns:cx="http://schemas.microsoft.com/office/drawing/2014/chartex" xmlns:cx1="http://schemas.microsoft.com/office/drawing/2015/9/8/chartex" xmlns:cx2="http://schemas.microsoft.com/office/drawing/2015/10/21/chartex" xmlns:cx3="http://schemas.microsoft.com/office/drawing/2016/5/9/chartex" xmlns:cx4="http://schemas.microsoft.com/office/drawing/2016/5/10/chartex" xmlns:cx5="http://schemas.microsoft.com/office/drawing/2016/5/11/chartex" xmlns:cx6="http://schemas.microsoft.com/office/drawing/2016/5/12/chartex" xmlns:cx7="http://schemas.microsoft.com/office/drawing/2016/5/13/chartex" xmlns:cx8="http://schemas.microsoft.com/office/drawing/2016/5/14/chartex" xmlns:mc="http://schemas.openxmlformats.org/markup-compatibility/2006" xmlns:aink="http://schemas.microsoft.com/office/drawing/2016/ink" xmlns:am3d="http://schemas.microsoft.com/office/drawing/2017/model3d" xmlns:o="urn:schemas-microsoft-com:office:office" xmlns:r="http://schemas.openxmlformats.org/officeDocument/2006/relationships" xmlns:m="http://schemas.openxmlformats.org/officeDocument/2006/math" xmlns:v="urn:schemas-microsoft-com:vml" xmlns:wp14="http://schemas.microsoft.com/office/word/2010/wordprocessingDrawing" xmlns:wp="http://schemas.openxmlformats.org/drawingml/2006/wordprocessingDrawing" xmlns:w10="urn:schemas-microsoft-com:office:word" xmlns:w="http://schemas.openxmlformats.org/wordprocessingml/2006/main" xmlns:w14="http://schemas.microsoft.com/office/word/2010/wordml" xmlns:w15="http://schemas.microsoft.com/office/word/2012/wordml" xmlns:w16cid="http://schemas.microsoft.com/office/word/2016/wordml/cid" xmlns:w16se="http://schemas.microsoft.com/office/word/2015/wordml/symex" xmlns:wpg="http://schemas.microsoft.com/office/word/2010/wordprocessingGroup" xmlns:wpi="http://schemas.microsoft.com/office/word/2010/wordprocessingInk" xmlns:wne="http://schemas.microsoft.com/office/word/2006/wordml" xmlns:wps="http://schemas.microsoft.com/office/word/2010/wordprocessingShape" mc:Ignorable="w14 w15 w16se w16cid wp14">
+  <w:p>
+    <w:pPr>
+      <w:pStyle w:val="Encabezado"/>
+    </w:pPr>
     <w:r>
       <w:t>&lt;# &lt;</w:t>
     </w:r>
@@ -116,12 +158,14 @@
     <w:pPr>
       <w:pStyle w:val="Encabezado"/>
     </w:pPr>
+    <w:bookmarkStart w:id="0" w:name="_GoBack"/>
+    <w:bookmarkEnd w:id="0"/>
     <w:r>
       <w:rPr>
         <w:noProof/>
       </w:rPr>
       <w:drawing>
-        <wp:inline distT="0" distB="0" distL="0" distR="0" wp14:anchorId="7850D083" wp14:editId="4F5C2F18">
+        <wp:inline distT="0" distB="0" distL="0" distR="0" wp14:anchorId="77712B2E" wp14:editId="4B928809">
           <wp:extent cx="1838325" cy="285750"/>
           <wp:effectExtent l="0" t="0" r="9525" b="0"/>
           <wp:docPr id="1" name="Imagen 1"/>
@@ -157,8 +201,15 @@
       </w:drawing>
     </w:r>
     <w:r>
-      <w:tab/>
-      <w:t xml:space="preserve">    &lt;# &lt;Content </w:t>
+      <w:t xml:space="preserve"> </w:t>
+    </w:r>
+  </w:p>
+  <w:p>
+    <w:pPr>
+      <w:pStyle w:val="Encabezado"/>
+    </w:pPr>
+    <w:r>
+      <w:t xml:space="preserve">&lt;# &lt;Content </w:t>
     </w:r>
     <w:proofErr w:type="spellStart"/>
     <w:r>
@@ -195,6 +246,16 @@
     <w:r>
       <w:t>/&gt; #&gt;</w:t>
     </w:r>
+  </w:p>
+</w:hdr>
+</file>
+
+<file path=word/header3.xml><?xml version="1.0" encoding="utf-8"?>
+<w:hdr xmlns:wpc="http://schemas.microsoft.com/office/word/2010/wordprocessingCanvas" xmlns:cx="http://schemas.microsoft.com/office/drawing/2014/chartex" xmlns:cx1="http://schemas.microsoft.com/office/drawing/2015/9/8/chartex" xmlns:cx2="http://schemas.microsoft.com/office/drawing/2015/10/21/chartex" xmlns:cx3="http://schemas.microsoft.com/office/drawing/2016/5/9/chartex" xmlns:cx4="http://schemas.microsoft.com/office/drawing/2016/5/10/chartex" xmlns:cx5="http://schemas.microsoft.com/office/drawing/2016/5/11/chartex" xmlns:cx6="http://schemas.microsoft.com/office/drawing/2016/5/12/chartex" xmlns:cx7="http://schemas.microsoft.com/office/drawing/2016/5/13/chartex" xmlns:cx8="http://schemas.microsoft.com/office/drawing/2016/5/14/chartex" xmlns:mc="http://schemas.openxmlformats.org/markup-compatibility/2006" xmlns:aink="http://schemas.microsoft.com/office/drawing/2016/ink" xmlns:am3d="http://schemas.microsoft.com/office/drawing/2017/model3d" xmlns:o="urn:schemas-microsoft-com:office:office" xmlns:r="http://schemas.openxmlformats.org/officeDocument/2006/relationships" xmlns:m="http://schemas.openxmlformats.org/officeDocument/2006/math" xmlns:v="urn:schemas-microsoft-com:vml" xmlns:wp14="http://schemas.microsoft.com/office/word/2010/wordprocessingDrawing" xmlns:wp="http://schemas.openxmlformats.org/drawingml/2006/wordprocessingDrawing" xmlns:w10="urn:schemas-microsoft-com:office:word" xmlns:w="http://schemas.openxmlformats.org/wordprocessingml/2006/main" xmlns:w14="http://schemas.microsoft.com/office/word/2010/wordml" xmlns:w15="http://schemas.microsoft.com/office/word/2012/wordml" xmlns:w16cid="http://schemas.microsoft.com/office/word/2016/wordml/cid" xmlns:w16se="http://schemas.microsoft.com/office/word/2015/wordml/symex" xmlns:wpg="http://schemas.microsoft.com/office/word/2010/wordprocessingGroup" xmlns:wpi="http://schemas.microsoft.com/office/word/2010/wordprocessingInk" xmlns:wne="http://schemas.microsoft.com/office/word/2006/wordml" xmlns:wps="http://schemas.microsoft.com/office/word/2010/wordprocessingShape" mc:Ignorable="w14 w15 w16se w16cid wp14">
+  <w:p>
+    <w:pPr>
+      <w:pStyle w:val="Encabezado"/>
+    </w:pPr>
   </w:p>
 </w:hdr>
 </file>

</xml_diff>